<commit_message>
thay the De Quy cho DijkstraDao
</commit_message>
<xml_diff>
--- a/Báo-cáo-Lý-thuyết-đồ-thị.docx
+++ b/Báo-cáo-Lý-thuyết-đồ-thị.docx
@@ -2331,17 +2331,6 @@
             </w:r>
             <w:proofErr w:type="spellStart"/>
             <w:r>
-              <w:t>dò</w:t>
-            </w:r>
-            <w:proofErr w:type="spellEnd"/>
-            <w:r>
-              <w:t xml:space="preserve"> bug</w:t>
-            </w:r>
-            <w:r>
-              <w:t xml:space="preserve">, </w:t>
-            </w:r>
-            <w:proofErr w:type="spellStart"/>
-            <w:r>
               <w:t>lên</w:t>
             </w:r>
             <w:proofErr w:type="spellEnd"/>
@@ -2509,10 +2498,23 @@
               <w:t xml:space="preserve"> </w:t>
             </w:r>
             <w:proofErr w:type="spellStart"/>
+            <w:proofErr w:type="gramStart"/>
             <w:r>
               <w:t>lỗi</w:t>
             </w:r>
             <w:proofErr w:type="spellEnd"/>
+            <w:r>
+              <w:t>(</w:t>
+            </w:r>
+            <w:proofErr w:type="spellStart"/>
+            <w:proofErr w:type="gramEnd"/>
+            <w:r>
+              <w:t>dò</w:t>
+            </w:r>
+            <w:proofErr w:type="spellEnd"/>
+            <w:r>
+              <w:t xml:space="preserve"> bug)</w:t>
+            </w:r>
             <w:r>
               <w:t xml:space="preserve">, </w:t>
             </w:r>
@@ -2653,7 +2655,29 @@
               <w:t xml:space="preserve"> code</w:t>
             </w:r>
             <w:r>
-              <w:t xml:space="preserve"> Dijkstra, </w:t>
+              <w:t xml:space="preserve"> Dijkstra,</w:t>
+            </w:r>
+            <w:r>
+              <w:t xml:space="preserve"> </w:t>
+            </w:r>
+            <w:proofErr w:type="spellStart"/>
+            <w:r>
+              <w:t>Đệ</w:t>
+            </w:r>
+            <w:proofErr w:type="spellEnd"/>
+            <w:r>
+              <w:t xml:space="preserve"> </w:t>
+            </w:r>
+            <w:proofErr w:type="spellStart"/>
+            <w:r>
+              <w:t>quy</w:t>
+            </w:r>
+            <w:proofErr w:type="spellEnd"/>
+            <w:r>
+              <w:t>,</w:t>
+            </w:r>
+            <w:r>
+              <w:t xml:space="preserve"> </w:t>
             </w:r>
             <w:proofErr w:type="spellStart"/>
             <w:r>
@@ -16493,7 +16517,7 @@
           </mc:Choice>
           <mc:Fallback>
             <w:pict>
-              <v:oval w14:anchorId="3C3A9B43" id="Oval 7" o:spid="_x0000_s1026" style="position:absolute;margin-left:370.2pt;margin-top:10.75pt;width:162pt;height:146.4pt;z-index:251664384;visibility:visible;mso-wrap-style:square;mso-width-percent:0;mso-height-percent:0;mso-wrap-distance-left:9pt;mso-wrap-distance-top:0;mso-wrap-distance-right:9pt;mso-wrap-distance-bottom:0;mso-position-horizontal:absolute;mso-position-horizontal-relative:text;mso-position-vertical:absolute;mso-position-vertical-relative:text;mso-width-percent:0;mso-height-percent:0;mso-width-relative:margin;mso-height-relative:margin;v-text-anchor:middle" o:gfxdata="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" fillcolor="#4472c4 [3204]" strokecolor="#1f3763 [1604]" strokeweight="1pt">
+              <v:oval w14:anchorId="762A0522" id="Oval 7" o:spid="_x0000_s1026" style="position:absolute;margin-left:370.2pt;margin-top:10.75pt;width:162pt;height:146.4pt;z-index:251664384;visibility:visible;mso-wrap-style:square;mso-width-percent:0;mso-height-percent:0;mso-wrap-distance-left:9pt;mso-wrap-distance-top:0;mso-wrap-distance-right:9pt;mso-wrap-distance-bottom:0;mso-position-horizontal:absolute;mso-position-horizontal-relative:text;mso-position-vertical:absolute;mso-position-vertical-relative:text;mso-width-percent:0;mso-height-percent:0;mso-width-relative:margin;mso-height-relative:margin;v-text-anchor:middle" o:gfxdata="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" fillcolor="#4472c4 [3204]" strokecolor="#1f3763 [1604]" strokeweight="1pt">
                 <v:stroke joinstyle="miter"/>
                 <v:textbox>
                   <w:txbxContent>
@@ -16505,6 +16529,7 @@
                           <w:szCs w:val="24"/>
                         </w:rPr>
                       </w:pPr>
+                      <w:proofErr w:type="spellStart"/>
                       <w:r>
                         <w:rPr>
                           <w:rFonts w:asciiTheme="minorHAnsi" w:hAnsi="Calibri" w:cstheme="minorBidi"/>
@@ -16515,8 +16540,269 @@
                           <w:sz w:val="32"/>
                           <w:szCs w:val="32"/>
                         </w:rPr>
-                        <w:t>Nhấp đúp vào vùng trống bất kỳ để thêm đỉnh đỉnh</w:t>
+                        <w:t>Nhấp</w:t>
                       </w:r>
+                      <w:proofErr w:type="spellEnd"/>
+                      <w:r>
+                        <w:rPr>
+                          <w:rFonts w:asciiTheme="minorHAnsi" w:hAnsi="Calibri" w:cstheme="minorBidi"/>
+                          <w:b/>
+                          <w:bCs/>
+                          <w:color w:val="F7CAAC" w:themeColor="accent2" w:themeTint="66"/>
+                          <w:kern w:val="24"/>
+                          <w:sz w:val="32"/>
+                          <w:szCs w:val="32"/>
+                        </w:rPr>
+                        <w:t xml:space="preserve"> </w:t>
+                      </w:r>
+                      <w:proofErr w:type="spellStart"/>
+                      <w:r>
+                        <w:rPr>
+                          <w:rFonts w:asciiTheme="minorHAnsi" w:hAnsi="Calibri" w:cstheme="minorBidi"/>
+                          <w:b/>
+                          <w:bCs/>
+                          <w:color w:val="F7CAAC" w:themeColor="accent2" w:themeTint="66"/>
+                          <w:kern w:val="24"/>
+                          <w:sz w:val="32"/>
+                          <w:szCs w:val="32"/>
+                        </w:rPr>
+                        <w:t>đúp</w:t>
+                      </w:r>
+                      <w:proofErr w:type="spellEnd"/>
+                      <w:r>
+                        <w:rPr>
+                          <w:rFonts w:asciiTheme="minorHAnsi" w:hAnsi="Calibri" w:cstheme="minorBidi"/>
+                          <w:b/>
+                          <w:bCs/>
+                          <w:color w:val="F7CAAC" w:themeColor="accent2" w:themeTint="66"/>
+                          <w:kern w:val="24"/>
+                          <w:sz w:val="32"/>
+                          <w:szCs w:val="32"/>
+                        </w:rPr>
+                        <w:t xml:space="preserve"> </w:t>
+                      </w:r>
+                      <w:proofErr w:type="spellStart"/>
+                      <w:r>
+                        <w:rPr>
+                          <w:rFonts w:asciiTheme="minorHAnsi" w:hAnsi="Calibri" w:cstheme="minorBidi"/>
+                          <w:b/>
+                          <w:bCs/>
+                          <w:color w:val="F7CAAC" w:themeColor="accent2" w:themeTint="66"/>
+                          <w:kern w:val="24"/>
+                          <w:sz w:val="32"/>
+                          <w:szCs w:val="32"/>
+                        </w:rPr>
+                        <w:t>vào</w:t>
+                      </w:r>
+                      <w:proofErr w:type="spellEnd"/>
+                      <w:r>
+                        <w:rPr>
+                          <w:rFonts w:asciiTheme="minorHAnsi" w:hAnsi="Calibri" w:cstheme="minorBidi"/>
+                          <w:b/>
+                          <w:bCs/>
+                          <w:color w:val="F7CAAC" w:themeColor="accent2" w:themeTint="66"/>
+                          <w:kern w:val="24"/>
+                          <w:sz w:val="32"/>
+                          <w:szCs w:val="32"/>
+                        </w:rPr>
+                        <w:t xml:space="preserve"> </w:t>
+                      </w:r>
+                      <w:proofErr w:type="spellStart"/>
+                      <w:r>
+                        <w:rPr>
+                          <w:rFonts w:asciiTheme="minorHAnsi" w:hAnsi="Calibri" w:cstheme="minorBidi"/>
+                          <w:b/>
+                          <w:bCs/>
+                          <w:color w:val="F7CAAC" w:themeColor="accent2" w:themeTint="66"/>
+                          <w:kern w:val="24"/>
+                          <w:sz w:val="32"/>
+                          <w:szCs w:val="32"/>
+                        </w:rPr>
+                        <w:t>vùng</w:t>
+                      </w:r>
+                      <w:proofErr w:type="spellEnd"/>
+                      <w:r>
+                        <w:rPr>
+                          <w:rFonts w:asciiTheme="minorHAnsi" w:hAnsi="Calibri" w:cstheme="minorBidi"/>
+                          <w:b/>
+                          <w:bCs/>
+                          <w:color w:val="F7CAAC" w:themeColor="accent2" w:themeTint="66"/>
+                          <w:kern w:val="24"/>
+                          <w:sz w:val="32"/>
+                          <w:szCs w:val="32"/>
+                        </w:rPr>
+                        <w:t xml:space="preserve"> </w:t>
+                      </w:r>
+                      <w:proofErr w:type="spellStart"/>
+                      <w:r>
+                        <w:rPr>
+                          <w:rFonts w:asciiTheme="minorHAnsi" w:hAnsi="Calibri" w:cstheme="minorBidi"/>
+                          <w:b/>
+                          <w:bCs/>
+                          <w:color w:val="F7CAAC" w:themeColor="accent2" w:themeTint="66"/>
+                          <w:kern w:val="24"/>
+                          <w:sz w:val="32"/>
+                          <w:szCs w:val="32"/>
+                        </w:rPr>
+                        <w:t>trống</w:t>
+                      </w:r>
+                      <w:proofErr w:type="spellEnd"/>
+                      <w:r>
+                        <w:rPr>
+                          <w:rFonts w:asciiTheme="minorHAnsi" w:hAnsi="Calibri" w:cstheme="minorBidi"/>
+                          <w:b/>
+                          <w:bCs/>
+                          <w:color w:val="F7CAAC" w:themeColor="accent2" w:themeTint="66"/>
+                          <w:kern w:val="24"/>
+                          <w:sz w:val="32"/>
+                          <w:szCs w:val="32"/>
+                        </w:rPr>
+                        <w:t xml:space="preserve"> </w:t>
+                      </w:r>
+                      <w:proofErr w:type="spellStart"/>
+                      <w:r>
+                        <w:rPr>
+                          <w:rFonts w:asciiTheme="minorHAnsi" w:hAnsi="Calibri" w:cstheme="minorBidi"/>
+                          <w:b/>
+                          <w:bCs/>
+                          <w:color w:val="F7CAAC" w:themeColor="accent2" w:themeTint="66"/>
+                          <w:kern w:val="24"/>
+                          <w:sz w:val="32"/>
+                          <w:szCs w:val="32"/>
+                        </w:rPr>
+                        <w:t>bất</w:t>
+                      </w:r>
+                      <w:proofErr w:type="spellEnd"/>
+                      <w:r>
+                        <w:rPr>
+                          <w:rFonts w:asciiTheme="minorHAnsi" w:hAnsi="Calibri" w:cstheme="minorBidi"/>
+                          <w:b/>
+                          <w:bCs/>
+                          <w:color w:val="F7CAAC" w:themeColor="accent2" w:themeTint="66"/>
+                          <w:kern w:val="24"/>
+                          <w:sz w:val="32"/>
+                          <w:szCs w:val="32"/>
+                        </w:rPr>
+                        <w:t xml:space="preserve"> </w:t>
+                      </w:r>
+                      <w:proofErr w:type="spellStart"/>
+                      <w:r>
+                        <w:rPr>
+                          <w:rFonts w:asciiTheme="minorHAnsi" w:hAnsi="Calibri" w:cstheme="minorBidi"/>
+                          <w:b/>
+                          <w:bCs/>
+                          <w:color w:val="F7CAAC" w:themeColor="accent2" w:themeTint="66"/>
+                          <w:kern w:val="24"/>
+                          <w:sz w:val="32"/>
+                          <w:szCs w:val="32"/>
+                        </w:rPr>
+                        <w:t>kỳ</w:t>
+                      </w:r>
+                      <w:proofErr w:type="spellEnd"/>
+                      <w:r>
+                        <w:rPr>
+                          <w:rFonts w:asciiTheme="minorHAnsi" w:hAnsi="Calibri" w:cstheme="minorBidi"/>
+                          <w:b/>
+                          <w:bCs/>
+                          <w:color w:val="F7CAAC" w:themeColor="accent2" w:themeTint="66"/>
+                          <w:kern w:val="24"/>
+                          <w:sz w:val="32"/>
+                          <w:szCs w:val="32"/>
+                        </w:rPr>
+                        <w:t xml:space="preserve"> </w:t>
+                      </w:r>
+                      <w:proofErr w:type="spellStart"/>
+                      <w:r>
+                        <w:rPr>
+                          <w:rFonts w:asciiTheme="minorHAnsi" w:hAnsi="Calibri" w:cstheme="minorBidi"/>
+                          <w:b/>
+                          <w:bCs/>
+                          <w:color w:val="F7CAAC" w:themeColor="accent2" w:themeTint="66"/>
+                          <w:kern w:val="24"/>
+                          <w:sz w:val="32"/>
+                          <w:szCs w:val="32"/>
+                        </w:rPr>
+                        <w:t>để</w:t>
+                      </w:r>
+                      <w:proofErr w:type="spellEnd"/>
+                      <w:r>
+                        <w:rPr>
+                          <w:rFonts w:asciiTheme="minorHAnsi" w:hAnsi="Calibri" w:cstheme="minorBidi"/>
+                          <w:b/>
+                          <w:bCs/>
+                          <w:color w:val="F7CAAC" w:themeColor="accent2" w:themeTint="66"/>
+                          <w:kern w:val="24"/>
+                          <w:sz w:val="32"/>
+                          <w:szCs w:val="32"/>
+                        </w:rPr>
+                        <w:t xml:space="preserve"> </w:t>
+                      </w:r>
+                      <w:proofErr w:type="spellStart"/>
+                      <w:r>
+                        <w:rPr>
+                          <w:rFonts w:asciiTheme="minorHAnsi" w:hAnsi="Calibri" w:cstheme="minorBidi"/>
+                          <w:b/>
+                          <w:bCs/>
+                          <w:color w:val="F7CAAC" w:themeColor="accent2" w:themeTint="66"/>
+                          <w:kern w:val="24"/>
+                          <w:sz w:val="32"/>
+                          <w:szCs w:val="32"/>
+                        </w:rPr>
+                        <w:t>thêm</w:t>
+                      </w:r>
+                      <w:proofErr w:type="spellEnd"/>
+                      <w:r>
+                        <w:rPr>
+                          <w:rFonts w:asciiTheme="minorHAnsi" w:hAnsi="Calibri" w:cstheme="minorBidi"/>
+                          <w:b/>
+                          <w:bCs/>
+                          <w:color w:val="F7CAAC" w:themeColor="accent2" w:themeTint="66"/>
+                          <w:kern w:val="24"/>
+                          <w:sz w:val="32"/>
+                          <w:szCs w:val="32"/>
+                        </w:rPr>
+                        <w:t xml:space="preserve"> </w:t>
+                      </w:r>
+                      <w:proofErr w:type="spellStart"/>
+                      <w:r>
+                        <w:rPr>
+                          <w:rFonts w:asciiTheme="minorHAnsi" w:hAnsi="Calibri" w:cstheme="minorBidi"/>
+                          <w:b/>
+                          <w:bCs/>
+                          <w:color w:val="F7CAAC" w:themeColor="accent2" w:themeTint="66"/>
+                          <w:kern w:val="24"/>
+                          <w:sz w:val="32"/>
+                          <w:szCs w:val="32"/>
+                        </w:rPr>
+                        <w:t>đỉnh</w:t>
+                      </w:r>
+                      <w:proofErr w:type="spellEnd"/>
+                      <w:r>
+                        <w:rPr>
+                          <w:rFonts w:asciiTheme="minorHAnsi" w:hAnsi="Calibri" w:cstheme="minorBidi"/>
+                          <w:b/>
+                          <w:bCs/>
+                          <w:color w:val="F7CAAC" w:themeColor="accent2" w:themeTint="66"/>
+                          <w:kern w:val="24"/>
+                          <w:sz w:val="32"/>
+                          <w:szCs w:val="32"/>
+                        </w:rPr>
+                        <w:t xml:space="preserve"> </w:t>
+                      </w:r>
+                      <w:proofErr w:type="spellStart"/>
+                      <w:r>
+                        <w:rPr>
+                          <w:rFonts w:asciiTheme="minorHAnsi" w:hAnsi="Calibri" w:cstheme="minorBidi"/>
+                          <w:b/>
+                          <w:bCs/>
+                          <w:color w:val="F7CAAC" w:themeColor="accent2" w:themeTint="66"/>
+                          <w:kern w:val="24"/>
+                          <w:sz w:val="32"/>
+                          <w:szCs w:val="32"/>
+                        </w:rPr>
+                        <w:t>đỉnh</w:t>
+                      </w:r>
+                      <w:proofErr w:type="spellEnd"/>
                     </w:p>
                   </w:txbxContent>
                 </v:textbox>
@@ -18255,18 +18541,167 @@
       </w:pPr>
       <w:r>
         <w:rPr>
+          <w:sz w:val="32"/>
+          <w:szCs w:val="32"/>
+        </w:rPr>
+        <w:t xml:space="preserve">Sau </w:t>
+      </w:r>
+      <w:proofErr w:type="spellStart"/>
+      <w:r>
+        <w:rPr>
+          <w:sz w:val="32"/>
+          <w:szCs w:val="32"/>
+        </w:rPr>
+        <w:t>khi</w:t>
+      </w:r>
+      <w:proofErr w:type="spellEnd"/>
+      <w:r>
+        <w:rPr>
+          <w:sz w:val="32"/>
+          <w:szCs w:val="32"/>
+        </w:rPr>
+        <w:t xml:space="preserve"> </w:t>
+      </w:r>
+      <w:proofErr w:type="spellStart"/>
+      <w:r>
+        <w:rPr>
+          <w:sz w:val="32"/>
+          <w:szCs w:val="32"/>
+        </w:rPr>
+        <w:t>tìm</w:t>
+      </w:r>
+      <w:proofErr w:type="spellEnd"/>
+      <w:r>
+        <w:rPr>
+          <w:sz w:val="32"/>
+          <w:szCs w:val="32"/>
+        </w:rPr>
+        <w:t xml:space="preserve"> </w:t>
+      </w:r>
+      <w:proofErr w:type="spellStart"/>
+      <w:r>
+        <w:rPr>
+          <w:sz w:val="32"/>
+          <w:szCs w:val="32"/>
+        </w:rPr>
+        <w:t>xong</w:t>
+      </w:r>
+      <w:proofErr w:type="spellEnd"/>
+      <w:r>
+        <w:rPr>
+          <w:sz w:val="32"/>
+          <w:szCs w:val="32"/>
+        </w:rPr>
+        <w:t xml:space="preserve"> </w:t>
+      </w:r>
+      <w:proofErr w:type="spellStart"/>
+      <w:r>
+        <w:rPr>
+          <w:sz w:val="32"/>
+          <w:szCs w:val="32"/>
+        </w:rPr>
+        <w:t>chương</w:t>
+      </w:r>
+      <w:proofErr w:type="spellEnd"/>
+      <w:r>
+        <w:rPr>
+          <w:sz w:val="32"/>
+          <w:szCs w:val="32"/>
+        </w:rPr>
+        <w:t xml:space="preserve"> </w:t>
+      </w:r>
+      <w:proofErr w:type="spellStart"/>
+      <w:r>
+        <w:rPr>
+          <w:sz w:val="32"/>
+          <w:szCs w:val="32"/>
+        </w:rPr>
+        <w:t>trình</w:t>
+      </w:r>
+      <w:proofErr w:type="spellEnd"/>
+      <w:r>
+        <w:rPr>
+          <w:sz w:val="32"/>
+          <w:szCs w:val="32"/>
+        </w:rPr>
+        <w:t xml:space="preserve"> </w:t>
+      </w:r>
+      <w:proofErr w:type="spellStart"/>
+      <w:r>
+        <w:rPr>
+          <w:sz w:val="32"/>
+          <w:szCs w:val="32"/>
+        </w:rPr>
+        <w:t>sẽ</w:t>
+      </w:r>
+      <w:proofErr w:type="spellEnd"/>
+      <w:r>
+        <w:rPr>
+          <w:sz w:val="32"/>
+          <w:szCs w:val="32"/>
+        </w:rPr>
+        <w:t xml:space="preserve"> </w:t>
+      </w:r>
+      <w:proofErr w:type="spellStart"/>
+      <w:r>
+        <w:rPr>
+          <w:sz w:val="32"/>
+          <w:szCs w:val="32"/>
+        </w:rPr>
+        <w:t>hỏi</w:t>
+      </w:r>
+      <w:proofErr w:type="spellEnd"/>
+      <w:r>
+        <w:rPr>
+          <w:sz w:val="32"/>
+          <w:szCs w:val="32"/>
+        </w:rPr>
+        <w:t>:</w:t>
+      </w:r>
+      <w:r>
+        <w:rPr>
           <w:noProof/>
+        </w:rPr>
+        <w:t xml:space="preserve"> </w:t>
+      </w:r>
+      <w:r>
+        <w:rPr>
+          <w:noProof/>
+          <w:sz w:val="32"/>
+          <w:szCs w:val="32"/>
+        </w:rPr>
+        <w:t>LỜI GIẢI</w:t>
+      </w:r>
+      <w:r>
+        <w:rPr>
+          <w:noProof/>
+          <w:sz w:val="32"/>
+          <w:szCs w:val="32"/>
+        </w:rPr>
+        <w:t xml:space="preserve"> (chỉ lời giải cho đường đi ngắn nhất)</w:t>
+      </w:r>
+    </w:p>
+    <w:p>
+      <w:pPr>
+        <w:spacing w:after="160" w:line="259" w:lineRule="auto"/>
+        <w:rPr>
+          <w:noProof/>
+        </w:rPr>
+      </w:pPr>
+      <w:r>
+        <w:rPr>
+          <w:noProof/>
           <w:sz w:val="32"/>
           <w:szCs w:val="32"/>
         </w:rPr>
         <w:drawing>
-          <wp:anchor distT="0" distB="0" distL="114300" distR="114300" simplePos="0" relativeHeight="251675648" behindDoc="0" locked="0" layoutInCell="1" allowOverlap="1" wp14:anchorId="4368046C" wp14:editId="087E6DCB">
+          <wp:anchor distT="0" distB="0" distL="114300" distR="114300" simplePos="0" relativeHeight="251675648" behindDoc="0" locked="0" layoutInCell="1" allowOverlap="1" wp14:anchorId="4368046C" wp14:editId="6FF3F51E">
             <wp:simplePos x="0" y="0"/>
             <wp:positionH relativeFrom="column">
-              <wp:posOffset>1821180</wp:posOffset>
+              <wp:posOffset>1640205</wp:posOffset>
             </wp:positionH>
             <wp:positionV relativeFrom="paragraph">
-              <wp:posOffset>358775</wp:posOffset>
+              <wp:posOffset>200660</wp:posOffset>
             </wp:positionV>
             <wp:extent cx="2152650" cy="1447800"/>
             <wp:effectExtent l="0" t="0" r="0" b="0"/>
@@ -18323,147 +18758,6 @@
           </wp:anchor>
         </w:drawing>
       </w:r>
-      <w:r>
-        <w:rPr>
-          <w:sz w:val="32"/>
-          <w:szCs w:val="32"/>
-        </w:rPr>
-        <w:t xml:space="preserve">Sau </w:t>
-      </w:r>
-      <w:proofErr w:type="spellStart"/>
-      <w:r>
-        <w:rPr>
-          <w:sz w:val="32"/>
-          <w:szCs w:val="32"/>
-        </w:rPr>
-        <w:t>khi</w:t>
-      </w:r>
-      <w:proofErr w:type="spellEnd"/>
-      <w:r>
-        <w:rPr>
-          <w:sz w:val="32"/>
-          <w:szCs w:val="32"/>
-        </w:rPr>
-        <w:t xml:space="preserve"> </w:t>
-      </w:r>
-      <w:proofErr w:type="spellStart"/>
-      <w:r>
-        <w:rPr>
-          <w:sz w:val="32"/>
-          <w:szCs w:val="32"/>
-        </w:rPr>
-        <w:t>tìm</w:t>
-      </w:r>
-      <w:proofErr w:type="spellEnd"/>
-      <w:r>
-        <w:rPr>
-          <w:sz w:val="32"/>
-          <w:szCs w:val="32"/>
-        </w:rPr>
-        <w:t xml:space="preserve"> </w:t>
-      </w:r>
-      <w:proofErr w:type="spellStart"/>
-      <w:r>
-        <w:rPr>
-          <w:sz w:val="32"/>
-          <w:szCs w:val="32"/>
-        </w:rPr>
-        <w:t>xong</w:t>
-      </w:r>
-      <w:proofErr w:type="spellEnd"/>
-      <w:r>
-        <w:rPr>
-          <w:sz w:val="32"/>
-          <w:szCs w:val="32"/>
-        </w:rPr>
-        <w:t xml:space="preserve"> </w:t>
-      </w:r>
-      <w:proofErr w:type="spellStart"/>
-      <w:r>
-        <w:rPr>
-          <w:sz w:val="32"/>
-          <w:szCs w:val="32"/>
-        </w:rPr>
-        <w:t>chương</w:t>
-      </w:r>
-      <w:proofErr w:type="spellEnd"/>
-      <w:r>
-        <w:rPr>
-          <w:sz w:val="32"/>
-          <w:szCs w:val="32"/>
-        </w:rPr>
-        <w:t xml:space="preserve"> </w:t>
-      </w:r>
-      <w:proofErr w:type="spellStart"/>
-      <w:r>
-        <w:rPr>
-          <w:sz w:val="32"/>
-          <w:szCs w:val="32"/>
-        </w:rPr>
-        <w:t>trình</w:t>
-      </w:r>
-      <w:proofErr w:type="spellEnd"/>
-      <w:r>
-        <w:rPr>
-          <w:sz w:val="32"/>
-          <w:szCs w:val="32"/>
-        </w:rPr>
-        <w:t xml:space="preserve"> </w:t>
-      </w:r>
-      <w:proofErr w:type="spellStart"/>
-      <w:r>
-        <w:rPr>
-          <w:sz w:val="32"/>
-          <w:szCs w:val="32"/>
-        </w:rPr>
-        <w:t>sẽ</w:t>
-      </w:r>
-      <w:proofErr w:type="spellEnd"/>
-      <w:r>
-        <w:rPr>
-          <w:sz w:val="32"/>
-          <w:szCs w:val="32"/>
-        </w:rPr>
-        <w:t xml:space="preserve"> </w:t>
-      </w:r>
-      <w:proofErr w:type="spellStart"/>
-      <w:r>
-        <w:rPr>
-          <w:sz w:val="32"/>
-          <w:szCs w:val="32"/>
-        </w:rPr>
-        <w:t>hỏi</w:t>
-      </w:r>
-      <w:proofErr w:type="spellEnd"/>
-      <w:r>
-        <w:rPr>
-          <w:sz w:val="32"/>
-          <w:szCs w:val="32"/>
-        </w:rPr>
-        <w:t>:</w:t>
-      </w:r>
-      <w:r>
-        <w:rPr>
-          <w:noProof/>
-        </w:rPr>
-        <w:t xml:space="preserve"> </w:t>
-      </w:r>
-      <w:r>
-        <w:rPr>
-          <w:noProof/>
-          <w:sz w:val="32"/>
-          <w:szCs w:val="32"/>
-        </w:rPr>
-        <w:t>LỜI GIẢI</w:t>
-      </w:r>
-    </w:p>
-    <w:p>
-      <w:pPr>
-        <w:spacing w:after="160" w:line="259" w:lineRule="auto"/>
-        <w:rPr>
-          <w:noProof/>
-        </w:rPr>
-      </w:pPr>
     </w:p>
     <w:p>
       <w:pPr>
@@ -18713,151 +19007,6 @@
       <w:pPr>
         <w:spacing w:after="160" w:line="259" w:lineRule="auto"/>
         <w:rPr>
-          <w:noProof/>
-          <w:sz w:val="32"/>
-          <w:szCs w:val="32"/>
-        </w:rPr>
-      </w:pPr>
-      <w:r>
-        <w:rPr>
-          <w:noProof/>
-          <w:sz w:val="32"/>
-          <w:szCs w:val="32"/>
-        </w:rPr>
-        <w:lastRenderedPageBreak/>
-        <w:t>Dài:</w:t>
-      </w:r>
-    </w:p>
-    <w:p>
-      <w:pPr>
-        <w:spacing w:after="160" w:line="259" w:lineRule="auto"/>
-        <w:rPr>
-          <w:noProof/>
-        </w:rPr>
-      </w:pPr>
-      <w:r>
-        <w:rPr>
-          <w:noProof/>
-          <w:sz w:val="32"/>
-          <w:szCs w:val="32"/>
-        </w:rPr>
-        <w:drawing>
-          <wp:inline distT="0" distB="0" distL="0" distR="0" wp14:anchorId="359EA8F7" wp14:editId="22C4CBDF">
-            <wp:extent cx="2066925" cy="1562100"/>
-            <wp:effectExtent l="0" t="0" r="9525" b="0"/>
-            <wp:docPr id="42" name="Picture 7">
-              <a:extLst xmlns:a="http://schemas.openxmlformats.org/drawingml/2006/main">
-                <a:ext uri="{FF2B5EF4-FFF2-40B4-BE49-F238E27FC236}">
-                  <a16:creationId xmlns:a16="http://schemas.microsoft.com/office/drawing/2014/main" id="{EDC18D4E-4AB7-4E21-9274-9BF65981AF09}"/>
-                </a:ext>
-              </a:extLst>
-            </wp:docPr>
-            <wp:cNvGraphicFramePr>
-              <a:graphicFrameLocks xmlns:a="http://schemas.openxmlformats.org/drawingml/2006/main" noChangeAspect="1"/>
-            </wp:cNvGraphicFramePr>
-            <a:graphic xmlns:a="http://schemas.openxmlformats.org/drawingml/2006/main">
-              <a:graphicData uri="http://schemas.openxmlformats.org/drawingml/2006/picture">
-                <pic:pic xmlns:pic="http://schemas.openxmlformats.org/drawingml/2006/picture">
-                  <pic:nvPicPr>
-                    <pic:cNvPr id="8" name="Picture 7">
-                      <a:extLst>
-                        <a:ext uri="{FF2B5EF4-FFF2-40B4-BE49-F238E27FC236}">
-                          <a16:creationId xmlns:a16="http://schemas.microsoft.com/office/drawing/2014/main" id="{EDC18D4E-4AB7-4E21-9274-9BF65981AF09}"/>
-                        </a:ext>
-                      </a:extLst>
-                    </pic:cNvPr>
-                    <pic:cNvPicPr>
-                      <a:picLocks noChangeAspect="1"/>
-                    </pic:cNvPicPr>
-                  </pic:nvPicPr>
-                  <pic:blipFill>
-                    <a:blip r:embed="rId33"/>
-                    <a:stretch>
-                      <a:fillRect/>
-                    </a:stretch>
-                  </pic:blipFill>
-                  <pic:spPr>
-                    <a:xfrm>
-                      <a:off x="0" y="0"/>
-                      <a:ext cx="2066925" cy="1562100"/>
-                    </a:xfrm>
-                    <a:prstGeom prst="rect">
-                      <a:avLst/>
-                    </a:prstGeom>
-                  </pic:spPr>
-                </pic:pic>
-              </a:graphicData>
-            </a:graphic>
-          </wp:inline>
-        </w:drawing>
-      </w:r>
-      <w:r>
-        <w:rPr>
-          <w:noProof/>
-        </w:rPr>
-        <w:t xml:space="preserve"> </w:t>
-      </w:r>
-      <w:r>
-        <w:rPr>
-          <w:noProof/>
-          <w:sz w:val="32"/>
-          <w:szCs w:val="32"/>
-        </w:rPr>
-        <w:drawing>
-          <wp:inline distT="0" distB="0" distL="0" distR="0" wp14:anchorId="72CDF011" wp14:editId="617FB602">
-            <wp:extent cx="5143500" cy="695325"/>
-            <wp:effectExtent l="0" t="0" r="0" b="9525"/>
-            <wp:docPr id="43" name="Picture 9">
-              <a:extLst xmlns:a="http://schemas.openxmlformats.org/drawingml/2006/main">
-                <a:ext uri="{FF2B5EF4-FFF2-40B4-BE49-F238E27FC236}">
-                  <a16:creationId xmlns:a16="http://schemas.microsoft.com/office/drawing/2014/main" id="{E8967782-625A-4CA6-907F-9CF281EF59EF}"/>
-                </a:ext>
-              </a:extLst>
-            </wp:docPr>
-            <wp:cNvGraphicFramePr>
-              <a:graphicFrameLocks xmlns:a="http://schemas.openxmlformats.org/drawingml/2006/main" noChangeAspect="1"/>
-            </wp:cNvGraphicFramePr>
-            <a:graphic xmlns:a="http://schemas.openxmlformats.org/drawingml/2006/main">
-              <a:graphicData uri="http://schemas.openxmlformats.org/drawingml/2006/picture">
-                <pic:pic xmlns:pic="http://schemas.openxmlformats.org/drawingml/2006/picture">
-                  <pic:nvPicPr>
-                    <pic:cNvPr id="10" name="Picture 9">
-                      <a:extLst>
-                        <a:ext uri="{FF2B5EF4-FFF2-40B4-BE49-F238E27FC236}">
-                          <a16:creationId xmlns:a16="http://schemas.microsoft.com/office/drawing/2014/main" id="{E8967782-625A-4CA6-907F-9CF281EF59EF}"/>
-                        </a:ext>
-                      </a:extLst>
-                    </pic:cNvPr>
-                    <pic:cNvPicPr>
-                      <a:picLocks noChangeAspect="1"/>
-                    </pic:cNvPicPr>
-                  </pic:nvPicPr>
-                  <pic:blipFill>
-                    <a:blip r:embed="rId34"/>
-                    <a:stretch>
-                      <a:fillRect/>
-                    </a:stretch>
-                  </pic:blipFill>
-                  <pic:spPr>
-                    <a:xfrm>
-                      <a:off x="0" y="0"/>
-                      <a:ext cx="5143500" cy="695325"/>
-                    </a:xfrm>
-                    <a:prstGeom prst="rect">
-                      <a:avLst/>
-                    </a:prstGeom>
-                  </pic:spPr>
-                </pic:pic>
-              </a:graphicData>
-            </a:graphic>
-          </wp:inline>
-        </w:drawing>
-      </w:r>
-    </w:p>
-    <w:p>
-      <w:pPr>
-        <w:spacing w:after="160" w:line="259" w:lineRule="auto"/>
-        <w:rPr>
           <w:sz w:val="32"/>
           <w:szCs w:val="32"/>
         </w:rPr>
@@ -18894,7 +19043,7 @@
                     </pic:cNvPicPr>
                   </pic:nvPicPr>
                   <pic:blipFill>
-                    <a:blip r:embed="rId35">
+                    <a:blip r:embed="rId33">
                       <a:extLst>
                         <a:ext uri="{28A0092B-C50C-407E-A947-70E740481C1C}">
                           <a14:useLocalDpi xmlns:a14="http://schemas.microsoft.com/office/drawing/2010/main" val="0"/>
@@ -19107,6 +19256,7 @@
           <w:sz w:val="32"/>
           <w:szCs w:val="32"/>
         </w:rPr>
+        <w:lastRenderedPageBreak/>
         <w:drawing>
           <wp:inline distT="0" distB="0" distL="0" distR="0" wp14:anchorId="1D00E431" wp14:editId="463EFEAC">
             <wp:extent cx="5943600" cy="5852160"/>
@@ -19125,7 +19275,7 @@
                     </pic:cNvPicPr>
                   </pic:nvPicPr>
                   <pic:blipFill>
-                    <a:blip r:embed="rId36">
+                    <a:blip r:embed="rId34">
                       <a:extLst>
                         <a:ext uri="{28A0092B-C50C-407E-A947-70E740481C1C}">
                           <a14:useLocalDpi xmlns:a14="http://schemas.microsoft.com/office/drawing/2010/main" val="0"/>
@@ -19189,7 +19339,7 @@
                     </pic:cNvPicPr>
                   </pic:nvPicPr>
                   <pic:blipFill>
-                    <a:blip r:embed="rId37">
+                    <a:blip r:embed="rId35">
                       <a:extLst>
                         <a:ext uri="{28A0092B-C50C-407E-A947-70E740481C1C}">
                           <a14:useLocalDpi xmlns:a14="http://schemas.microsoft.com/office/drawing/2010/main" val="0"/>
@@ -19248,7 +19398,6 @@
           <w:sz w:val="32"/>
           <w:szCs w:val="32"/>
         </w:rPr>
-        <w:lastRenderedPageBreak/>
         <w:t>.</w:t>
       </w:r>
       <w:proofErr w:type="spellStart"/>
@@ -19326,6 +19475,7 @@
           <w:sz w:val="32"/>
           <w:szCs w:val="32"/>
         </w:rPr>
+        <w:lastRenderedPageBreak/>
         <w:t xml:space="preserve">Sau </w:t>
       </w:r>
       <w:proofErr w:type="spellStart"/>
@@ -19604,7 +19754,7 @@
                     </pic:cNvPicPr>
                   </pic:nvPicPr>
                   <pic:blipFill>
-                    <a:blip r:embed="rId38">
+                    <a:blip r:embed="rId36">
                       <a:extLst>
                         <a:ext uri="{28A0092B-C50C-407E-A947-70E740481C1C}">
                           <a14:useLocalDpi xmlns:a14="http://schemas.microsoft.com/office/drawing/2010/main" val="0"/>
@@ -19820,7 +19970,7 @@
                     </pic:cNvPicPr>
                   </pic:nvPicPr>
                   <pic:blipFill>
-                    <a:blip r:embed="rId39">
+                    <a:blip r:embed="rId37">
                       <a:extLst>
                         <a:ext uri="{28A0092B-C50C-407E-A947-70E740481C1C}">
                           <a14:useLocalDpi xmlns:a14="http://schemas.microsoft.com/office/drawing/2010/main" val="0"/>
@@ -19938,7 +20088,7 @@
                     </pic:cNvPicPr>
                   </pic:nvPicPr>
                   <pic:blipFill>
-                    <a:blip r:embed="rId40">
+                    <a:blip r:embed="rId38">
                       <a:extLst>
                         <a:ext uri="{28A0092B-C50C-407E-A947-70E740481C1C}">
                           <a14:useLocalDpi xmlns:a14="http://schemas.microsoft.com/office/drawing/2010/main" val="0"/>
@@ -20296,7 +20446,7 @@
                     </pic:cNvPicPr>
                   </pic:nvPicPr>
                   <pic:blipFill>
-                    <a:blip r:embed="rId41">
+                    <a:blip r:embed="rId39">
                       <a:extLst>
                         <a:ext uri="{28A0092B-C50C-407E-A947-70E740481C1C}">
                           <a14:useLocalDpi xmlns:a14="http://schemas.microsoft.com/office/drawing/2010/main" val="0"/>
@@ -20380,7 +20530,7 @@
                     </pic:cNvPicPr>
                   </pic:nvPicPr>
                   <pic:blipFill>
-                    <a:blip r:embed="rId42" cstate="print">
+                    <a:blip r:embed="rId40" cstate="print">
                       <a:extLst>
                         <a:ext uri="{28A0092B-C50C-407E-A947-70E740481C1C}">
                           <a14:useLocalDpi xmlns:a14="http://schemas.microsoft.com/office/drawing/2010/main" val="0"/>
@@ -20750,7 +20900,7 @@
                     </pic:cNvPicPr>
                   </pic:nvPicPr>
                   <pic:blipFill>
-                    <a:blip r:embed="rId43">
+                    <a:blip r:embed="rId41">
                       <a:extLst>
                         <a:ext uri="{28A0092B-C50C-407E-A947-70E740481C1C}">
                           <a14:useLocalDpi xmlns:a14="http://schemas.microsoft.com/office/drawing/2010/main" val="0"/>
@@ -20830,7 +20980,7 @@
                     </pic:cNvPicPr>
                   </pic:nvPicPr>
                   <pic:blipFill>
-                    <a:blip r:embed="rId44">
+                    <a:blip r:embed="rId42">
                       <a:extLst>
                         <a:ext uri="{28A0092B-C50C-407E-A947-70E740481C1C}">
                           <a14:useLocalDpi xmlns:a14="http://schemas.microsoft.com/office/drawing/2010/main" val="0"/>
@@ -21071,7 +21221,7 @@
                     </pic:cNvPicPr>
                   </pic:nvPicPr>
                   <pic:blipFill>
-                    <a:blip r:embed="rId45">
+                    <a:blip r:embed="rId43">
                       <a:extLst>
                         <a:ext uri="{28A0092B-C50C-407E-A947-70E740481C1C}">
                           <a14:useLocalDpi xmlns:a14="http://schemas.microsoft.com/office/drawing/2010/main" val="0"/>
@@ -21146,7 +21296,7 @@
                     </pic:cNvPicPr>
                   </pic:nvPicPr>
                   <pic:blipFill>
-                    <a:blip r:embed="rId46">
+                    <a:blip r:embed="rId44">
                       <a:extLst>
                         <a:ext uri="{28A0092B-C50C-407E-A947-70E740481C1C}">
                           <a14:useLocalDpi xmlns:a14="http://schemas.microsoft.com/office/drawing/2010/main" val="0"/>
@@ -21389,7 +21539,7 @@
                     </pic:cNvPicPr>
                   </pic:nvPicPr>
                   <pic:blipFill>
-                    <a:blip r:embed="rId47" cstate="print">
+                    <a:blip r:embed="rId45" cstate="print">
                       <a:extLst>
                         <a:ext uri="{28A0092B-C50C-407E-A947-70E740481C1C}">
                           <a14:useLocalDpi xmlns:a14="http://schemas.microsoft.com/office/drawing/2010/main" val="0"/>
@@ -21663,7 +21813,7 @@
                     </pic:cNvPicPr>
                   </pic:nvPicPr>
                   <pic:blipFill>
-                    <a:blip r:embed="rId48">
+                    <a:blip r:embed="rId46">
                       <a:extLst>
                         <a:ext uri="{28A0092B-C50C-407E-A947-70E740481C1C}">
                           <a14:useLocalDpi xmlns:a14="http://schemas.microsoft.com/office/drawing/2010/main" val="0"/>
@@ -21781,7 +21931,7 @@
                     </pic:cNvPicPr>
                   </pic:nvPicPr>
                   <pic:blipFill>
-                    <a:blip r:embed="rId49">
+                    <a:blip r:embed="rId47">
                       <a:extLst>
                         <a:ext uri="{28A0092B-C50C-407E-A947-70E740481C1C}">
                           <a14:useLocalDpi xmlns:a14="http://schemas.microsoft.com/office/drawing/2010/main" val="0"/>
@@ -21975,7 +22125,7 @@
                     </pic:cNvPicPr>
                   </pic:nvPicPr>
                   <pic:blipFill>
-                    <a:blip r:embed="rId50">
+                    <a:blip r:embed="rId48">
                       <a:extLst>
                         <a:ext uri="{28A0092B-C50C-407E-A947-70E740481C1C}">
                           <a14:useLocalDpi xmlns:a14="http://schemas.microsoft.com/office/drawing/2010/main" val="0"/>
@@ -22339,7 +22489,7 @@
                     </pic:cNvPicPr>
                   </pic:nvPicPr>
                   <pic:blipFill>
-                    <a:blip r:embed="rId51"/>
+                    <a:blip r:embed="rId49"/>
                     <a:stretch>
                       <a:fillRect/>
                     </a:stretch>
@@ -22577,7 +22727,7 @@
           </mc:Choice>
           <mc:Fallback>
             <w:pict>
-              <v:oval w14:anchorId="3142071A" id="Oval 21" o:spid="_x0000_s1027" style="position:absolute;margin-left:327pt;margin-top:17.3pt;width:140.05pt;height:60.5pt;z-index:251693056;visibility:visible;mso-wrap-style:square;mso-wrap-distance-left:9pt;mso-wrap-distance-top:0;mso-wrap-distance-right:9pt;mso-wrap-distance-bottom:0;mso-position-horizontal:absolute;mso-position-horizontal-relative:text;mso-position-vertical:absolute;mso-position-vertical-relative:text;v-text-anchor:middle" o:gfxdata="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" fillcolor="#4472c4 [3204]" strokecolor="#1f3763 [1604]" strokeweight="1pt">
+              <v:oval w14:anchorId="4B500FF0" id="Oval 21" o:spid="_x0000_s1027" style="position:absolute;margin-left:327pt;margin-top:17.3pt;width:140.05pt;height:60.5pt;z-index:251693056;visibility:visible;mso-wrap-style:square;mso-wrap-distance-left:9pt;mso-wrap-distance-top:0;mso-wrap-distance-right:9pt;mso-wrap-distance-bottom:0;mso-position-horizontal:absolute;mso-position-horizontal-relative:text;mso-position-vertical:absolute;mso-position-vertical-relative:text;v-text-anchor:middle" o:gfxdata="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" fillcolor="#4472c4 [3204]" strokecolor="#1f3763 [1604]" strokeweight="1pt">
                 <v:stroke joinstyle="miter"/>
                 <v:textbox>
                   <w:txbxContent>
@@ -22589,6 +22739,7 @@
                           <w:szCs w:val="24"/>
                         </w:rPr>
                       </w:pPr>
+                      <w:proofErr w:type="spellStart"/>
                       <w:r>
                         <w:rPr>
                           <w:rFonts w:asciiTheme="minorHAnsi" w:hAnsi="Calibri" w:cstheme="minorBidi"/>
@@ -22599,7 +22750,98 @@
                           <w:sz w:val="32"/>
                           <w:szCs w:val="32"/>
                         </w:rPr>
-                        <w:t>Chọn “Đổi tên đỉnh”</w:t>
+                        <w:t>Chọn</w:t>
+                      </w:r>
+                      <w:proofErr w:type="spellEnd"/>
+                      <w:r>
+                        <w:rPr>
+                          <w:rFonts w:asciiTheme="minorHAnsi" w:hAnsi="Calibri" w:cstheme="minorBidi"/>
+                          <w:b/>
+                          <w:bCs/>
+                          <w:color w:val="F7CAAC" w:themeColor="accent2" w:themeTint="66"/>
+                          <w:kern w:val="24"/>
+                          <w:sz w:val="32"/>
+                          <w:szCs w:val="32"/>
+                        </w:rPr>
+                        <w:t xml:space="preserve"> “</w:t>
+                      </w:r>
+                      <w:proofErr w:type="spellStart"/>
+                      <w:r>
+                        <w:rPr>
+                          <w:rFonts w:asciiTheme="minorHAnsi" w:hAnsi="Calibri" w:cstheme="minorBidi"/>
+                          <w:b/>
+                          <w:bCs/>
+                          <w:color w:val="F7CAAC" w:themeColor="accent2" w:themeTint="66"/>
+                          <w:kern w:val="24"/>
+                          <w:sz w:val="32"/>
+                          <w:szCs w:val="32"/>
+                        </w:rPr>
+                        <w:t>Đổi</w:t>
+                      </w:r>
+                      <w:proofErr w:type="spellEnd"/>
+                      <w:r>
+                        <w:rPr>
+                          <w:rFonts w:asciiTheme="minorHAnsi" w:hAnsi="Calibri" w:cstheme="minorBidi"/>
+                          <w:b/>
+                          <w:bCs/>
+                          <w:color w:val="F7CAAC" w:themeColor="accent2" w:themeTint="66"/>
+                          <w:kern w:val="24"/>
+                          <w:sz w:val="32"/>
+                          <w:szCs w:val="32"/>
+                        </w:rPr>
+                        <w:t xml:space="preserve"> </w:t>
+                      </w:r>
+                      <w:proofErr w:type="spellStart"/>
+                      <w:r>
+                        <w:rPr>
+                          <w:rFonts w:asciiTheme="minorHAnsi" w:hAnsi="Calibri" w:cstheme="minorBidi"/>
+                          <w:b/>
+                          <w:bCs/>
+                          <w:color w:val="F7CAAC" w:themeColor="accent2" w:themeTint="66"/>
+                          <w:kern w:val="24"/>
+                          <w:sz w:val="32"/>
+                          <w:szCs w:val="32"/>
+                        </w:rPr>
+                        <w:t>tên</w:t>
+                      </w:r>
+                      <w:proofErr w:type="spellEnd"/>
+                      <w:r>
+                        <w:rPr>
+                          <w:rFonts w:asciiTheme="minorHAnsi" w:hAnsi="Calibri" w:cstheme="minorBidi"/>
+                          <w:b/>
+                          <w:bCs/>
+                          <w:color w:val="F7CAAC" w:themeColor="accent2" w:themeTint="66"/>
+                          <w:kern w:val="24"/>
+                          <w:sz w:val="32"/>
+                          <w:szCs w:val="32"/>
+                        </w:rPr>
+                        <w:t xml:space="preserve"> </w:t>
+                      </w:r>
+                      <w:proofErr w:type="spellStart"/>
+                      <w:r>
+                        <w:rPr>
+                          <w:rFonts w:asciiTheme="minorHAnsi" w:hAnsi="Calibri" w:cstheme="minorBidi"/>
+                          <w:b/>
+                          <w:bCs/>
+                          <w:color w:val="F7CAAC" w:themeColor="accent2" w:themeTint="66"/>
+                          <w:kern w:val="24"/>
+                          <w:sz w:val="32"/>
+                          <w:szCs w:val="32"/>
+                        </w:rPr>
+                        <w:t>đỉnh</w:t>
+                      </w:r>
+                      <w:proofErr w:type="spellEnd"/>
+                      <w:r>
+                        <w:rPr>
+                          <w:rFonts w:asciiTheme="minorHAnsi" w:hAnsi="Calibri" w:cstheme="minorBidi"/>
+                          <w:b/>
+                          <w:bCs/>
+                          <w:color w:val="F7CAAC" w:themeColor="accent2" w:themeTint="66"/>
+                          <w:kern w:val="24"/>
+                          <w:sz w:val="32"/>
+                          <w:szCs w:val="32"/>
+                        </w:rPr>
+                        <w:t>”</w:t>
                       </w:r>
                     </w:p>
                   </w:txbxContent>
@@ -22737,7 +22979,7 @@
                     </pic:cNvPicPr>
                   </pic:nvPicPr>
                   <pic:blipFill>
-                    <a:blip r:embed="rId52">
+                    <a:blip r:embed="rId50">
                       <a:extLst>
                         <a:ext uri="{28A0092B-C50C-407E-A947-70E740481C1C}">
                           <a14:useLocalDpi xmlns:a14="http://schemas.microsoft.com/office/drawing/2010/main" val="0"/>
@@ -23028,7 +23270,7 @@
           </mc:Choice>
           <mc:Fallback>
             <w:pict>
-              <v:oval w14:anchorId="4745C4CB" id="Oval 9" o:spid="_x0000_s1028" style="position:absolute;margin-left:-48.6pt;margin-top:14.9pt;width:106pt;height:70.8pt;z-index:251688960;visibility:visible;mso-wrap-style:square;mso-height-percent:0;mso-wrap-distance-left:9pt;mso-wrap-distance-top:0;mso-wrap-distance-right:9pt;mso-wrap-distance-bottom:0;mso-position-horizontal:absolute;mso-position-horizontal-relative:text;mso-position-vertical:absolute;mso-position-vertical-relative:text;mso-height-percent:0;mso-height-relative:margin;v-text-anchor:middle" o:gfxdata="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" fillcolor="#4472c4 [3204]" strokecolor="#1f3763 [1604]" strokeweight="1pt">
+              <v:oval w14:anchorId="3BF861C9" id="Oval 9" o:spid="_x0000_s1028" style="position:absolute;margin-left:-48.6pt;margin-top:14.9pt;width:106pt;height:70.8pt;z-index:251688960;visibility:visible;mso-wrap-style:square;mso-height-percent:0;mso-wrap-distance-left:9pt;mso-wrap-distance-top:0;mso-wrap-distance-right:9pt;mso-wrap-distance-bottom:0;mso-position-horizontal:absolute;mso-position-horizontal-relative:text;mso-position-vertical:absolute;mso-position-vertical-relative:text;mso-height-percent:0;mso-height-relative:margin;v-text-anchor:middle" o:gfxdata="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" fillcolor="#4472c4 [3204]" strokecolor="#1f3763 [1604]" strokeweight="1pt">
                 <v:stroke joinstyle="miter"/>
                 <v:textbox>
                   <w:txbxContent>
@@ -23040,6 +23282,7 @@
                           <w:szCs w:val="24"/>
                         </w:rPr>
                       </w:pPr>
+                      <w:proofErr w:type="spellStart"/>
                       <w:r>
                         <w:rPr>
                           <w:rFonts w:asciiTheme="minorHAnsi" w:hAnsi="Calibri" w:cstheme="minorBidi"/>
@@ -23050,8 +23293,35 @@
                           <w:sz w:val="32"/>
                           <w:szCs w:val="32"/>
                         </w:rPr>
-                        <w:t>Chọn đỉnh</w:t>
+                        <w:t>Chọn</w:t>
                       </w:r>
+                      <w:proofErr w:type="spellEnd"/>
+                      <w:r>
+                        <w:rPr>
+                          <w:rFonts w:asciiTheme="minorHAnsi" w:hAnsi="Calibri" w:cstheme="minorBidi"/>
+                          <w:b/>
+                          <w:bCs/>
+                          <w:color w:val="F7CAAC" w:themeColor="accent2" w:themeTint="66"/>
+                          <w:kern w:val="24"/>
+                          <w:sz w:val="32"/>
+                          <w:szCs w:val="32"/>
+                        </w:rPr>
+                        <w:t xml:space="preserve"> </w:t>
+                      </w:r>
+                      <w:proofErr w:type="spellStart"/>
+                      <w:r>
+                        <w:rPr>
+                          <w:rFonts w:asciiTheme="minorHAnsi" w:hAnsi="Calibri" w:cstheme="minorBidi"/>
+                          <w:b/>
+                          <w:bCs/>
+                          <w:color w:val="F7CAAC" w:themeColor="accent2" w:themeTint="66"/>
+                          <w:kern w:val="24"/>
+                          <w:sz w:val="32"/>
+                          <w:szCs w:val="32"/>
+                        </w:rPr>
+                        <w:t>đỉnh</w:t>
+                      </w:r>
+                      <w:proofErr w:type="spellEnd"/>
                     </w:p>
                   </w:txbxContent>
                 </v:textbox>
@@ -23389,7 +23659,7 @@
           </mc:Choice>
           <mc:Fallback>
             <w:pict>
-              <v:oval w14:anchorId="0BE7BF01" id="Oval 14" o:spid="_x0000_s1029" style="position:absolute;margin-left:-31.6pt;margin-top:75.7pt;width:128.7pt;height:62.9pt;z-index:251697152;visibility:visible;mso-wrap-style:square;mso-wrap-distance-left:9pt;mso-wrap-distance-top:0;mso-wrap-distance-right:9pt;mso-wrap-distance-bottom:0;mso-position-horizontal:absolute;mso-position-horizontal-relative:text;mso-position-vertical:absolute;mso-position-vertical-relative:text;v-text-anchor:middle" o:gfxdata="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" fillcolor="#4472c4 [3204]" strokecolor="#1f3763 [1604]" strokeweight="1pt">
+              <v:oval w14:anchorId="1189FC4F" id="Oval 14" o:spid="_x0000_s1029" style="position:absolute;margin-left:-31.6pt;margin-top:75.7pt;width:128.7pt;height:62.9pt;z-index:251697152;visibility:visible;mso-wrap-style:square;mso-wrap-distance-left:9pt;mso-wrap-distance-top:0;mso-wrap-distance-right:9pt;mso-wrap-distance-bottom:0;mso-position-horizontal:absolute;mso-position-horizontal-relative:text;mso-position-vertical:absolute;mso-position-vertical-relative:text;v-text-anchor:middle" o:gfxdata="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" fillcolor="#4472c4 [3204]" strokecolor="#1f3763 [1604]" strokeweight="1pt">
                 <v:stroke joinstyle="miter"/>
                 <v:textbox>
                   <w:txbxContent>
@@ -23401,6 +23671,7 @@
                           <w:szCs w:val="24"/>
                         </w:rPr>
                       </w:pPr>
+                      <w:proofErr w:type="spellStart"/>
                       <w:r>
                         <w:rPr>
                           <w:rFonts w:asciiTheme="minorHAnsi" w:hAnsi="Calibri" w:cstheme="minorBidi"/>
@@ -23411,7 +23682,124 @@
                           <w:sz w:val="32"/>
                           <w:szCs w:val="32"/>
                         </w:rPr>
-                        <w:t>Nhập tên đỉnh và nhấn OK</w:t>
+                        <w:t>Nhập</w:t>
+                      </w:r>
+                      <w:proofErr w:type="spellEnd"/>
+                      <w:r>
+                        <w:rPr>
+                          <w:rFonts w:asciiTheme="minorHAnsi" w:hAnsi="Calibri" w:cstheme="minorBidi"/>
+                          <w:b/>
+                          <w:bCs/>
+                          <w:color w:val="F7CAAC" w:themeColor="accent2" w:themeTint="66"/>
+                          <w:kern w:val="24"/>
+                          <w:sz w:val="32"/>
+                          <w:szCs w:val="32"/>
+                        </w:rPr>
+                        <w:t xml:space="preserve"> </w:t>
+                      </w:r>
+                      <w:proofErr w:type="spellStart"/>
+                      <w:r>
+                        <w:rPr>
+                          <w:rFonts w:asciiTheme="minorHAnsi" w:hAnsi="Calibri" w:cstheme="minorBidi"/>
+                          <w:b/>
+                          <w:bCs/>
+                          <w:color w:val="F7CAAC" w:themeColor="accent2" w:themeTint="66"/>
+                          <w:kern w:val="24"/>
+                          <w:sz w:val="32"/>
+                          <w:szCs w:val="32"/>
+                        </w:rPr>
+                        <w:t>tên</w:t>
+                      </w:r>
+                      <w:proofErr w:type="spellEnd"/>
+                      <w:r>
+                        <w:rPr>
+                          <w:rFonts w:asciiTheme="minorHAnsi" w:hAnsi="Calibri" w:cstheme="minorBidi"/>
+                          <w:b/>
+                          <w:bCs/>
+                          <w:color w:val="F7CAAC" w:themeColor="accent2" w:themeTint="66"/>
+                          <w:kern w:val="24"/>
+                          <w:sz w:val="32"/>
+                          <w:szCs w:val="32"/>
+                        </w:rPr>
+                        <w:t xml:space="preserve"> </w:t>
+                      </w:r>
+                      <w:proofErr w:type="spellStart"/>
+                      <w:r>
+                        <w:rPr>
+                          <w:rFonts w:asciiTheme="minorHAnsi" w:hAnsi="Calibri" w:cstheme="minorBidi"/>
+                          <w:b/>
+                          <w:bCs/>
+                          <w:color w:val="F7CAAC" w:themeColor="accent2" w:themeTint="66"/>
+                          <w:kern w:val="24"/>
+                          <w:sz w:val="32"/>
+                          <w:szCs w:val="32"/>
+                        </w:rPr>
+                        <w:t>đỉnh</w:t>
+                      </w:r>
+                      <w:proofErr w:type="spellEnd"/>
+                      <w:r>
+                        <w:rPr>
+                          <w:rFonts w:asciiTheme="minorHAnsi" w:hAnsi="Calibri" w:cstheme="minorBidi"/>
+                          <w:b/>
+                          <w:bCs/>
+                          <w:color w:val="F7CAAC" w:themeColor="accent2" w:themeTint="66"/>
+                          <w:kern w:val="24"/>
+                          <w:sz w:val="32"/>
+                          <w:szCs w:val="32"/>
+                        </w:rPr>
+                        <w:t xml:space="preserve"> </w:t>
+                      </w:r>
+                      <w:proofErr w:type="spellStart"/>
+                      <w:r>
+                        <w:rPr>
+                          <w:rFonts w:asciiTheme="minorHAnsi" w:hAnsi="Calibri" w:cstheme="minorBidi"/>
+                          <w:b/>
+                          <w:bCs/>
+                          <w:color w:val="F7CAAC" w:themeColor="accent2" w:themeTint="66"/>
+                          <w:kern w:val="24"/>
+                          <w:sz w:val="32"/>
+                          <w:szCs w:val="32"/>
+                        </w:rPr>
+                        <w:t>và</w:t>
+                      </w:r>
+                      <w:proofErr w:type="spellEnd"/>
+                      <w:r>
+                        <w:rPr>
+                          <w:rFonts w:asciiTheme="minorHAnsi" w:hAnsi="Calibri" w:cstheme="minorBidi"/>
+                          <w:b/>
+                          <w:bCs/>
+                          <w:color w:val="F7CAAC" w:themeColor="accent2" w:themeTint="66"/>
+                          <w:kern w:val="24"/>
+                          <w:sz w:val="32"/>
+                          <w:szCs w:val="32"/>
+                        </w:rPr>
+                        <w:t xml:space="preserve"> </w:t>
+                      </w:r>
+                      <w:proofErr w:type="spellStart"/>
+                      <w:r>
+                        <w:rPr>
+                          <w:rFonts w:asciiTheme="minorHAnsi" w:hAnsi="Calibri" w:cstheme="minorBidi"/>
+                          <w:b/>
+                          <w:bCs/>
+                          <w:color w:val="F7CAAC" w:themeColor="accent2" w:themeTint="66"/>
+                          <w:kern w:val="24"/>
+                          <w:sz w:val="32"/>
+                          <w:szCs w:val="32"/>
+                        </w:rPr>
+                        <w:t>nhấn</w:t>
+                      </w:r>
+                      <w:proofErr w:type="spellEnd"/>
+                      <w:r>
+                        <w:rPr>
+                          <w:rFonts w:asciiTheme="minorHAnsi" w:hAnsi="Calibri" w:cstheme="minorBidi"/>
+                          <w:b/>
+                          <w:bCs/>
+                          <w:color w:val="F7CAAC" w:themeColor="accent2" w:themeTint="66"/>
+                          <w:kern w:val="24"/>
+                          <w:sz w:val="32"/>
+                          <w:szCs w:val="32"/>
+                        </w:rPr>
+                        <w:t xml:space="preserve"> OK</w:t>
                       </w:r>
                     </w:p>
                   </w:txbxContent>
@@ -23531,7 +23919,7 @@
                     </pic:cNvPicPr>
                   </pic:nvPicPr>
                   <pic:blipFill>
-                    <a:blip r:embed="rId53">
+                    <a:blip r:embed="rId51">
                       <a:extLst>
                         <a:ext uri="{28A0092B-C50C-407E-A947-70E740481C1C}">
                           <a14:useLocalDpi xmlns:a14="http://schemas.microsoft.com/office/drawing/2010/main" val="0"/>
@@ -23664,7 +24052,7 @@
                     </pic:cNvPicPr>
                   </pic:nvPicPr>
                   <pic:blipFill>
-                    <a:blip r:embed="rId54">
+                    <a:blip r:embed="rId52">
                       <a:extLst>
                         <a:ext uri="{28A0092B-C50C-407E-A947-70E740481C1C}">
                           <a14:useLocalDpi xmlns:a14="http://schemas.microsoft.com/office/drawing/2010/main" val="0"/>
@@ -23854,7 +24242,7 @@
           </mc:Choice>
           <mc:Fallback>
             <w:pict>
-              <v:oval w14:anchorId="5C760EF4" id="Oval 8" o:spid="_x0000_s1030" style="position:absolute;margin-left:149.4pt;margin-top:21.45pt;width:118.35pt;height:47.9pt;z-index:251701248;visibility:visible;mso-wrap-style:square;mso-wrap-distance-left:9pt;mso-wrap-distance-top:0;mso-wrap-distance-right:9pt;mso-wrap-distance-bottom:0;mso-position-horizontal:absolute;mso-position-horizontal-relative:text;mso-position-vertical:absolute;mso-position-vertical-relative:text;v-text-anchor:middle" o:gfxdata="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" fillcolor="#4472c4 [3204]" strokecolor="#1f3763 [1604]" strokeweight="1pt">
+              <v:oval w14:anchorId="48F56952" id="Oval 8" o:spid="_x0000_s1030" style="position:absolute;margin-left:149.4pt;margin-top:21.45pt;width:118.35pt;height:47.9pt;z-index:251701248;visibility:visible;mso-wrap-style:square;mso-wrap-distance-left:9pt;mso-wrap-distance-top:0;mso-wrap-distance-right:9pt;mso-wrap-distance-bottom:0;mso-position-horizontal:absolute;mso-position-horizontal-relative:text;mso-position-vertical:absolute;mso-position-vertical-relative:text;v-text-anchor:middle" o:gfxdata="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" fillcolor="#4472c4 [3204]" strokecolor="#1f3763 [1604]" strokeweight="1pt">
                 <v:stroke joinstyle="miter"/>
                 <v:textbox>
                   <w:txbxContent>
@@ -23866,6 +24254,7 @@
                           <w:szCs w:val="24"/>
                         </w:rPr>
                       </w:pPr>
+                      <w:proofErr w:type="spellStart"/>
                       <w:r>
                         <w:rPr>
                           <w:rFonts w:asciiTheme="minorHAnsi" w:hAnsi="Calibri" w:cstheme="minorBidi"/>
@@ -23876,8 +24265,35 @@
                           <w:sz w:val="32"/>
                           <w:szCs w:val="32"/>
                         </w:rPr>
-                        <w:t>Kết quả</w:t>
+                        <w:t>Kết</w:t>
                       </w:r>
+                      <w:proofErr w:type="spellEnd"/>
+                      <w:r>
+                        <w:rPr>
+                          <w:rFonts w:asciiTheme="minorHAnsi" w:hAnsi="Calibri" w:cstheme="minorBidi"/>
+                          <w:b/>
+                          <w:bCs/>
+                          <w:color w:val="F7CAAC" w:themeColor="accent2" w:themeTint="66"/>
+                          <w:kern w:val="24"/>
+                          <w:sz w:val="32"/>
+                          <w:szCs w:val="32"/>
+                        </w:rPr>
+                        <w:t xml:space="preserve"> </w:t>
+                      </w:r>
+                      <w:proofErr w:type="spellStart"/>
+                      <w:r>
+                        <w:rPr>
+                          <w:rFonts w:asciiTheme="minorHAnsi" w:hAnsi="Calibri" w:cstheme="minorBidi"/>
+                          <w:b/>
+                          <w:bCs/>
+                          <w:color w:val="F7CAAC" w:themeColor="accent2" w:themeTint="66"/>
+                          <w:kern w:val="24"/>
+                          <w:sz w:val="32"/>
+                          <w:szCs w:val="32"/>
+                        </w:rPr>
+                        <w:t>quả</w:t>
+                      </w:r>
+                      <w:proofErr w:type="spellEnd"/>
                     </w:p>
                   </w:txbxContent>
                 </v:textbox>
@@ -24069,7 +24485,7 @@
                     </pic:cNvPicPr>
                   </pic:nvPicPr>
                   <pic:blipFill>
-                    <a:blip r:embed="rId55">
+                    <a:blip r:embed="rId53">
                       <a:extLst>
                         <a:ext uri="{28A0092B-C50C-407E-A947-70E740481C1C}">
                           <a14:useLocalDpi xmlns:a14="http://schemas.microsoft.com/office/drawing/2010/main" val="0"/>
@@ -24456,7 +24872,7 @@
                     </pic:cNvPicPr>
                   </pic:nvPicPr>
                   <pic:blipFill>
-                    <a:blip r:embed="rId56">
+                    <a:blip r:embed="rId54">
                       <a:extLst>
                         <a:ext uri="{28A0092B-C50C-407E-A947-70E740481C1C}">
                           <a14:useLocalDpi xmlns:a14="http://schemas.microsoft.com/office/drawing/2010/main" val="0"/>

</xml_diff>